<commit_message>
Editted version of my thesis for second revise
</commit_message>
<xml_diff>
--- a/Thesis/Supplementary 2.docx
+++ b/Thesis/Supplementary 2.docx
@@ -1649,10 +1649,7 @@
         <w:fldChar w:fldCharType="end"/>
       </w:r>
       <w:r>
-        <w:t xml:space="preserve">: </w:t>
-      </w:r>
-      <w:r>
-        <w:t>E</w:t>
+        <w:t>: E</w:t>
       </w:r>
       <w:r>
         <w:t>valuat</w:t>
@@ -3462,7 +3459,6 @@
         <w:keepNext/>
       </w:pPr>
       <w:r>
-        <w:lastRenderedPageBreak/>
         <w:t xml:space="preserve">Table </w:t>
       </w:r>
       <w:r>
@@ -3499,14 +3495,13 @@
     <w:tbl>
       <w:tblPr>
         <w:tblStyle w:val="TableGrid"/>
-        <w:tblW w:w="8642" w:type="dxa"/>
+        <w:tblW w:w="7044" w:type="dxa"/>
         <w:tblLook w:val="04A0" w:firstRow="1" w:lastRow="0" w:firstColumn="1" w:lastColumn="0" w:noHBand="0" w:noVBand="1"/>
       </w:tblPr>
       <w:tblGrid>
-        <w:gridCol w:w="3563"/>
-        <w:gridCol w:w="1393"/>
-        <w:gridCol w:w="2289"/>
-        <w:gridCol w:w="1397"/>
+        <w:gridCol w:w="4075"/>
+        <w:gridCol w:w="1593"/>
+        <w:gridCol w:w="1376"/>
       </w:tblGrid>
       <w:tr>
         <w:tc>
@@ -3601,22 +3596,21 @@
                 <w:szCs w:val="24"/>
                 <w:lang w:eastAsia="en-NL"/>
               </w:rPr>
-              <w:t>Corrected P-value</w:t>
-            </w:r>
-          </w:p>
-        </w:tc>
-        <w:tc>
-          <w:tcPr>
-            <w:tcW w:w="1363" w:type="dxa"/>
+              <w:t>P-value</w:t>
+            </w:r>
+          </w:p>
+        </w:tc>
+      </w:tr>
+      <w:tr>
+        <w:tc>
+          <w:tcPr>
+            <w:tcW w:w="0" w:type="auto"/>
             <w:hideMark/>
           </w:tcPr>
           <w:p>
             <w:pPr>
-              <w:jc w:val="center"/>
-              <w:rPr>
-                <w:rFonts w:ascii="Segoe UI" w:eastAsia="Times New Roman" w:hAnsi="Segoe UI" w:cs="Segoe UI"/>
-                <w:b/>
-                <w:bCs/>
+              <w:rPr>
+                <w:rFonts w:ascii="Segoe UI" w:eastAsia="Times New Roman" w:hAnsi="Segoe UI" w:cs="Segoe UI"/>
                 <w:color w:val="0D0D0D"/>
                 <w:sz w:val="24"/>
                 <w:szCs w:val="24"/>
@@ -3626,19 +3620,16 @@
             <w:r>
               <w:rPr>
                 <w:rFonts w:ascii="Segoe UI" w:eastAsia="Times New Roman" w:hAnsi="Segoe UI" w:cs="Segoe UI"/>
-                <w:b/>
-                <w:bCs/>
                 <w:color w:val="0D0D0D"/>
                 <w:sz w:val="24"/>
                 <w:szCs w:val="24"/>
                 <w:lang w:eastAsia="en-NL"/>
               </w:rPr>
-              <w:t>Rejected (Yes/No)</w:t>
-            </w:r>
-          </w:p>
-        </w:tc>
-      </w:tr>
-      <w:tr>
+              <w:lastRenderedPageBreak/>
+              <w:t>Mean Error (SUV)</w:t>
+            </w:r>
+          </w:p>
+        </w:tc>
         <w:tc>
           <w:tcPr>
             <w:tcW w:w="0" w:type="auto"/>
@@ -3662,7 +3653,7 @@
                 <w:szCs w:val="24"/>
                 <w:lang w:eastAsia="en-NL"/>
               </w:rPr>
-              <w:t>Mean Error (SUV)</w:t>
+              <w:t>371.0</w:t>
             </w:r>
           </w:p>
         </w:tc>
@@ -3673,7 +3664,6 @@
           </w:tcPr>
           <w:p>
             <w:pPr>
-              <w:spacing w:after="0" w:line="240" w:lineRule="auto"/>
               <w:rPr>
                 <w:rFonts w:ascii="Segoe UI" w:eastAsia="Times New Roman" w:hAnsi="Segoe UI" w:cs="Segoe UI"/>
                 <w:color w:val="0D0D0D"/>
@@ -3690,18 +3680,9 @@
                 <w:szCs w:val="24"/>
                 <w:lang w:eastAsia="en-NL"/>
               </w:rPr>
-              <w:t>371.0</w:t>
-            </w:r>
-          </w:p>
-        </w:tc>
-        <w:tc>
-          <w:tcPr>
-            <w:tcW w:w="0" w:type="auto"/>
-            <w:hideMark/>
-          </w:tcPr>
-          <w:p>
-            <w:pPr>
-              <w:spacing w:after="0" w:line="240" w:lineRule="auto"/>
+              <w:t>0.0000</w:t>
+            </w:r>
+            <w:r>
               <w:rPr>
                 <w:rFonts w:ascii="Segoe UI" w:eastAsia="Times New Roman" w:hAnsi="Segoe UI" w:cs="Segoe UI"/>
                 <w:color w:val="0D0D0D"/>
@@ -3709,8 +3690,19 @@
                 <w:szCs w:val="24"/>
                 <w:lang w:eastAsia="en-NL"/>
               </w:rPr>
-            </w:pPr>
-            <w:r>
+              <w:t>39</w:t>
+            </w:r>
+          </w:p>
+        </w:tc>
+      </w:tr>
+      <w:tr>
+        <w:tc>
+          <w:tcPr>
+            <w:tcW w:w="0" w:type="auto"/>
+            <w:hideMark/>
+          </w:tcPr>
+          <w:p>
+            <w:pPr>
               <w:rPr>
                 <w:rFonts w:ascii="Segoe UI" w:eastAsia="Times New Roman" w:hAnsi="Segoe UI" w:cs="Segoe UI"/>
                 <w:color w:val="0D0D0D"/>
@@ -3718,18 +3710,8 @@
                 <w:szCs w:val="24"/>
                 <w:lang w:eastAsia="en-NL"/>
               </w:rPr>
-              <w:t>2.79e-05</w:t>
-            </w:r>
-          </w:p>
-        </w:tc>
-        <w:tc>
-          <w:tcPr>
-            <w:tcW w:w="1363" w:type="dxa"/>
-            <w:hideMark/>
-          </w:tcPr>
-          <w:p>
-            <w:pPr>
-              <w:spacing w:after="0" w:line="240" w:lineRule="auto"/>
+            </w:pPr>
+            <w:r>
               <w:rPr>
                 <w:rFonts w:ascii="Segoe UI" w:eastAsia="Times New Roman" w:hAnsi="Segoe UI" w:cs="Segoe UI"/>
                 <w:color w:val="0D0D0D"/>
@@ -3737,8 +3719,17 @@
                 <w:szCs w:val="24"/>
                 <w:lang w:eastAsia="en-NL"/>
               </w:rPr>
-            </w:pPr>
-            <w:r>
+              <w:t>Mean Absolute Error (SUV)</w:t>
+            </w:r>
+          </w:p>
+        </w:tc>
+        <w:tc>
+          <w:tcPr>
+            <w:tcW w:w="0" w:type="auto"/>
+            <w:hideMark/>
+          </w:tcPr>
+          <w:p>
+            <w:pPr>
               <w:rPr>
                 <w:rFonts w:ascii="Segoe UI" w:eastAsia="Times New Roman" w:hAnsi="Segoe UI" w:cs="Segoe UI"/>
                 <w:color w:val="0D0D0D"/>
@@ -3746,20 +3737,8 @@
                 <w:szCs w:val="24"/>
                 <w:lang w:eastAsia="en-NL"/>
               </w:rPr>
-              <w:t>Yes</w:t>
-            </w:r>
-          </w:p>
-        </w:tc>
-      </w:tr>
-      <w:tr>
-        <w:tc>
-          <w:tcPr>
-            <w:tcW w:w="0" w:type="auto"/>
-            <w:hideMark/>
-          </w:tcPr>
-          <w:p>
-            <w:pPr>
-              <w:spacing w:after="0" w:line="240" w:lineRule="auto"/>
+            </w:pPr>
+            <w:r>
               <w:rPr>
                 <w:rFonts w:ascii="Segoe UI" w:eastAsia="Times New Roman" w:hAnsi="Segoe UI" w:cs="Segoe UI"/>
                 <w:color w:val="0D0D0D"/>
@@ -3767,8 +3746,17 @@
                 <w:szCs w:val="24"/>
                 <w:lang w:eastAsia="en-NL"/>
               </w:rPr>
-            </w:pPr>
-            <w:r>
+              <w:t>330.0</w:t>
+            </w:r>
+          </w:p>
+        </w:tc>
+        <w:tc>
+          <w:tcPr>
+            <w:tcW w:w="0" w:type="auto"/>
+            <w:hideMark/>
+          </w:tcPr>
+          <w:p>
+            <w:pPr>
               <w:rPr>
                 <w:rFonts w:ascii="Segoe UI" w:eastAsia="Times New Roman" w:hAnsi="Segoe UI" w:cs="Segoe UI"/>
                 <w:color w:val="0D0D0D"/>
@@ -3776,18 +3764,8 @@
                 <w:szCs w:val="24"/>
                 <w:lang w:eastAsia="en-NL"/>
               </w:rPr>
-              <w:t>Mean Absolute Error (SUV)</w:t>
-            </w:r>
-          </w:p>
-        </w:tc>
-        <w:tc>
-          <w:tcPr>
-            <w:tcW w:w="0" w:type="auto"/>
-            <w:hideMark/>
-          </w:tcPr>
-          <w:p>
-            <w:pPr>
-              <w:spacing w:after="0" w:line="240" w:lineRule="auto"/>
+            </w:pPr>
+            <w:r>
               <w:rPr>
                 <w:rFonts w:ascii="Segoe UI" w:eastAsia="Times New Roman" w:hAnsi="Segoe UI" w:cs="Segoe UI"/>
                 <w:color w:val="0D0D0D"/>
@@ -3795,7 +3773,8 @@
                 <w:szCs w:val="24"/>
                 <w:lang w:eastAsia="en-NL"/>
               </w:rPr>
-            </w:pPr>
+              <w:t>0.00046</w:t>
+            </w:r>
             <w:r>
               <w:rPr>
                 <w:rFonts w:ascii="Segoe UI" w:eastAsia="Times New Roman" w:hAnsi="Segoe UI" w:cs="Segoe UI"/>
@@ -3804,10 +3783,12 @@
                 <w:szCs w:val="24"/>
                 <w:lang w:eastAsia="en-NL"/>
               </w:rPr>
-              <w:t>330.0</w:t>
-            </w:r>
-          </w:p>
-        </w:tc>
+              <w:t>0</w:t>
+            </w:r>
+          </w:p>
+        </w:tc>
+      </w:tr>
+      <w:tr>
         <w:tc>
           <w:tcPr>
             <w:tcW w:w="0" w:type="auto"/>
@@ -3815,7 +3796,6 @@
           </w:tcPr>
           <w:p>
             <w:pPr>
-              <w:spacing w:after="0" w:line="240" w:lineRule="auto"/>
               <w:rPr>
                 <w:rFonts w:ascii="Segoe UI" w:eastAsia="Times New Roman" w:hAnsi="Segoe UI" w:cs="Segoe UI"/>
                 <w:color w:val="0D0D0D"/>
@@ -3832,18 +3812,17 @@
                 <w:szCs w:val="24"/>
                 <w:lang w:eastAsia="en-NL"/>
               </w:rPr>
-              <w:t>0.000644</w:t>
-            </w:r>
-          </w:p>
-        </w:tc>
-        <w:tc>
-          <w:tcPr>
-            <w:tcW w:w="1363" w:type="dxa"/>
+              <w:t>Relative Error (SUV%)</w:t>
+            </w:r>
+          </w:p>
+        </w:tc>
+        <w:tc>
+          <w:tcPr>
+            <w:tcW w:w="0" w:type="auto"/>
             <w:hideMark/>
           </w:tcPr>
           <w:p>
             <w:pPr>
-              <w:spacing w:after="0" w:line="240" w:lineRule="auto"/>
               <w:rPr>
                 <w:rFonts w:ascii="Segoe UI" w:eastAsia="Times New Roman" w:hAnsi="Segoe UI" w:cs="Segoe UI"/>
                 <w:color w:val="0D0D0D"/>
@@ -3860,12 +3839,10 @@
                 <w:szCs w:val="24"/>
                 <w:lang w:eastAsia="en-NL"/>
               </w:rPr>
-              <w:t>Yes</w:t>
-            </w:r>
-          </w:p>
-        </w:tc>
-      </w:tr>
-      <w:tr>
+              <w:t>267.0</w:t>
+            </w:r>
+          </w:p>
+        </w:tc>
         <w:tc>
           <w:tcPr>
             <w:tcW w:w="0" w:type="auto"/>
@@ -3873,7 +3850,6 @@
           </w:tcPr>
           <w:p>
             <w:pPr>
-              <w:spacing w:after="0" w:line="240" w:lineRule="auto"/>
               <w:rPr>
                 <w:rFonts w:ascii="Segoe UI" w:eastAsia="Times New Roman" w:hAnsi="Segoe UI" w:cs="Segoe UI"/>
                 <w:color w:val="0D0D0D"/>
@@ -3890,18 +3866,9 @@
                 <w:szCs w:val="24"/>
                 <w:lang w:eastAsia="en-NL"/>
               </w:rPr>
-              <w:t>Relative Error (SUV%)</w:t>
-            </w:r>
-          </w:p>
-        </w:tc>
-        <w:tc>
-          <w:tcPr>
-            <w:tcW w:w="0" w:type="auto"/>
-            <w:hideMark/>
-          </w:tcPr>
-          <w:p>
-            <w:pPr>
-              <w:spacing w:after="0" w:line="240" w:lineRule="auto"/>
+              <w:t>0.07204</w:t>
+            </w:r>
+            <w:r>
               <w:rPr>
                 <w:rFonts w:ascii="Segoe UI" w:eastAsia="Times New Roman" w:hAnsi="Segoe UI" w:cs="Segoe UI"/>
                 <w:color w:val="0D0D0D"/>
@@ -3909,8 +3876,19 @@
                 <w:szCs w:val="24"/>
                 <w:lang w:eastAsia="en-NL"/>
               </w:rPr>
-            </w:pPr>
-            <w:r>
+              <w:t>5</w:t>
+            </w:r>
+          </w:p>
+        </w:tc>
+      </w:tr>
+      <w:tr>
+        <w:tc>
+          <w:tcPr>
+            <w:tcW w:w="0" w:type="auto"/>
+            <w:hideMark/>
+          </w:tcPr>
+          <w:p>
+            <w:pPr>
               <w:rPr>
                 <w:rFonts w:ascii="Segoe UI" w:eastAsia="Times New Roman" w:hAnsi="Segoe UI" w:cs="Segoe UI"/>
                 <w:color w:val="0D0D0D"/>
@@ -3918,18 +3896,8 @@
                 <w:szCs w:val="24"/>
                 <w:lang w:eastAsia="en-NL"/>
               </w:rPr>
-              <w:t>267.0</w:t>
-            </w:r>
-          </w:p>
-        </w:tc>
-        <w:tc>
-          <w:tcPr>
-            <w:tcW w:w="0" w:type="auto"/>
-            <w:hideMark/>
-          </w:tcPr>
-          <w:p>
-            <w:pPr>
-              <w:spacing w:after="0" w:line="240" w:lineRule="auto"/>
+            </w:pPr>
+            <w:r>
               <w:rPr>
                 <w:rFonts w:ascii="Segoe UI" w:eastAsia="Times New Roman" w:hAnsi="Segoe UI" w:cs="Segoe UI"/>
                 <w:color w:val="0D0D0D"/>
@@ -3937,8 +3905,17 @@
                 <w:szCs w:val="24"/>
                 <w:lang w:eastAsia="en-NL"/>
               </w:rPr>
-            </w:pPr>
-            <w:r>
+              <w:t>Absolute Relative Error (SUV%)</w:t>
+            </w:r>
+          </w:p>
+        </w:tc>
+        <w:tc>
+          <w:tcPr>
+            <w:tcW w:w="0" w:type="auto"/>
+            <w:hideMark/>
+          </w:tcPr>
+          <w:p>
+            <w:pPr>
               <w:rPr>
                 <w:rFonts w:ascii="Segoe UI" w:eastAsia="Times New Roman" w:hAnsi="Segoe UI" w:cs="Segoe UI"/>
                 <w:color w:val="0D0D0D"/>
@@ -3946,18 +3923,8 @@
                 <w:szCs w:val="24"/>
                 <w:lang w:eastAsia="en-NL"/>
               </w:rPr>
-              <w:t>0.072045</w:t>
-            </w:r>
-          </w:p>
-        </w:tc>
-        <w:tc>
-          <w:tcPr>
-            <w:tcW w:w="1363" w:type="dxa"/>
-            <w:hideMark/>
-          </w:tcPr>
-          <w:p>
-            <w:pPr>
-              <w:spacing w:after="0" w:line="240" w:lineRule="auto"/>
+            </w:pPr>
+            <w:r>
               <w:rPr>
                 <w:rFonts w:ascii="Segoe UI" w:eastAsia="Times New Roman" w:hAnsi="Segoe UI" w:cs="Segoe UI"/>
                 <w:color w:val="0D0D0D"/>
@@ -3965,8 +3932,17 @@
                 <w:szCs w:val="24"/>
                 <w:lang w:eastAsia="en-NL"/>
               </w:rPr>
-            </w:pPr>
-            <w:r>
+              <w:t>357.0</w:t>
+            </w:r>
+          </w:p>
+        </w:tc>
+        <w:tc>
+          <w:tcPr>
+            <w:tcW w:w="0" w:type="auto"/>
+            <w:hideMark/>
+          </w:tcPr>
+          <w:p>
+            <w:pPr>
               <w:rPr>
                 <w:rFonts w:ascii="Segoe UI" w:eastAsia="Times New Roman" w:hAnsi="Segoe UI" w:cs="Segoe UI"/>
                 <w:color w:val="0D0D0D"/>
@@ -3974,20 +3950,8 @@
                 <w:szCs w:val="24"/>
                 <w:lang w:eastAsia="en-NL"/>
               </w:rPr>
-              <w:t>No</w:t>
-            </w:r>
-          </w:p>
-        </w:tc>
-      </w:tr>
-      <w:tr>
-        <w:tc>
-          <w:tcPr>
-            <w:tcW w:w="0" w:type="auto"/>
-            <w:hideMark/>
-          </w:tcPr>
-          <w:p>
-            <w:pPr>
-              <w:spacing w:after="0" w:line="240" w:lineRule="auto"/>
+            </w:pPr>
+            <w:r>
               <w:rPr>
                 <w:rFonts w:ascii="Segoe UI" w:eastAsia="Times New Roman" w:hAnsi="Segoe UI" w:cs="Segoe UI"/>
                 <w:color w:val="0D0D0D"/>
@@ -3995,7 +3959,8 @@
                 <w:szCs w:val="24"/>
                 <w:lang w:eastAsia="en-NL"/>
               </w:rPr>
-            </w:pPr>
+              <w:t>0.0000</w:t>
+            </w:r>
             <w:r>
               <w:rPr>
                 <w:rFonts w:ascii="Segoe UI" w:eastAsia="Times New Roman" w:hAnsi="Segoe UI" w:cs="Segoe UI"/>
@@ -4004,10 +3969,12 @@
                 <w:szCs w:val="24"/>
                 <w:lang w:eastAsia="en-NL"/>
               </w:rPr>
-              <w:t>Absolute Relative Error (SUV%)</w:t>
-            </w:r>
-          </w:p>
-        </w:tc>
+              <w:t>23</w:t>
+            </w:r>
+          </w:p>
+        </w:tc>
+      </w:tr>
+      <w:tr>
         <w:tc>
           <w:tcPr>
             <w:tcW w:w="0" w:type="auto"/>
@@ -4015,7 +3982,6 @@
           </w:tcPr>
           <w:p>
             <w:pPr>
-              <w:spacing w:after="0" w:line="240" w:lineRule="auto"/>
               <w:rPr>
                 <w:rFonts w:ascii="Segoe UI" w:eastAsia="Times New Roman" w:hAnsi="Segoe UI" w:cs="Segoe UI"/>
                 <w:color w:val="0D0D0D"/>
@@ -4032,7 +3998,7 @@
                 <w:szCs w:val="24"/>
                 <w:lang w:eastAsia="en-NL"/>
               </w:rPr>
-              <w:t>357.0</w:t>
+              <w:t>Root Mean Squared Error</w:t>
             </w:r>
           </w:p>
         </w:tc>
@@ -4043,7 +4009,6 @@
           </w:tcPr>
           <w:p>
             <w:pPr>
-              <w:spacing w:after="0" w:line="240" w:lineRule="auto"/>
               <w:rPr>
                 <w:rFonts w:ascii="Segoe UI" w:eastAsia="Times New Roman" w:hAnsi="Segoe UI" w:cs="Segoe UI"/>
                 <w:color w:val="0D0D0D"/>
@@ -4060,18 +4025,17 @@
                 <w:szCs w:val="24"/>
                 <w:lang w:eastAsia="en-NL"/>
               </w:rPr>
-              <w:t>4.03e-05</w:t>
-            </w:r>
-          </w:p>
-        </w:tc>
-        <w:tc>
-          <w:tcPr>
-            <w:tcW w:w="1363" w:type="dxa"/>
+              <w:t>364.0</w:t>
+            </w:r>
+          </w:p>
+        </w:tc>
+        <w:tc>
+          <w:tcPr>
+            <w:tcW w:w="0" w:type="auto"/>
             <w:hideMark/>
           </w:tcPr>
           <w:p>
             <w:pPr>
-              <w:spacing w:after="0" w:line="240" w:lineRule="auto"/>
               <w:rPr>
                 <w:rFonts w:ascii="Segoe UI" w:eastAsia="Times New Roman" w:hAnsi="Segoe UI" w:cs="Segoe UI"/>
                 <w:color w:val="0D0D0D"/>
@@ -4088,20 +4052,9 @@
                 <w:szCs w:val="24"/>
                 <w:lang w:eastAsia="en-NL"/>
               </w:rPr>
-              <w:t>Yes</w:t>
-            </w:r>
-          </w:p>
-        </w:tc>
-      </w:tr>
-      <w:tr>
-        <w:tc>
-          <w:tcPr>
-            <w:tcW w:w="0" w:type="auto"/>
-            <w:hideMark/>
-          </w:tcPr>
-          <w:p>
-            <w:pPr>
-              <w:spacing w:after="0" w:line="240" w:lineRule="auto"/>
+              <w:t>0.0000</w:t>
+            </w:r>
+            <w:r>
               <w:rPr>
                 <w:rFonts w:ascii="Segoe UI" w:eastAsia="Times New Roman" w:hAnsi="Segoe UI" w:cs="Segoe UI"/>
                 <w:color w:val="0D0D0D"/>
@@ -4109,8 +4062,19 @@
                 <w:szCs w:val="24"/>
                 <w:lang w:eastAsia="en-NL"/>
               </w:rPr>
-            </w:pPr>
-            <w:r>
+              <w:t>97</w:t>
+            </w:r>
+          </w:p>
+        </w:tc>
+      </w:tr>
+      <w:tr>
+        <w:tc>
+          <w:tcPr>
+            <w:tcW w:w="0" w:type="auto"/>
+            <w:hideMark/>
+          </w:tcPr>
+          <w:p>
+            <w:pPr>
               <w:rPr>
                 <w:rFonts w:ascii="Segoe UI" w:eastAsia="Times New Roman" w:hAnsi="Segoe UI" w:cs="Segoe UI"/>
                 <w:color w:val="0D0D0D"/>
@@ -4118,18 +4082,8 @@
                 <w:szCs w:val="24"/>
                 <w:lang w:eastAsia="en-NL"/>
               </w:rPr>
-              <w:t>Root Mean Squared Error</w:t>
-            </w:r>
-          </w:p>
-        </w:tc>
-        <w:tc>
-          <w:tcPr>
-            <w:tcW w:w="0" w:type="auto"/>
-            <w:hideMark/>
-          </w:tcPr>
-          <w:p>
-            <w:pPr>
-              <w:spacing w:after="0" w:line="240" w:lineRule="auto"/>
+            </w:pPr>
+            <w:r>
               <w:rPr>
                 <w:rFonts w:ascii="Segoe UI" w:eastAsia="Times New Roman" w:hAnsi="Segoe UI" w:cs="Segoe UI"/>
                 <w:color w:val="0D0D0D"/>
@@ -4137,8 +4091,17 @@
                 <w:szCs w:val="24"/>
                 <w:lang w:eastAsia="en-NL"/>
               </w:rPr>
-            </w:pPr>
-            <w:r>
+              <w:t>Peak Signal-to-Noise Ratio</w:t>
+            </w:r>
+          </w:p>
+        </w:tc>
+        <w:tc>
+          <w:tcPr>
+            <w:tcW w:w="0" w:type="auto"/>
+            <w:hideMark/>
+          </w:tcPr>
+          <w:p>
+            <w:pPr>
               <w:rPr>
                 <w:rFonts w:ascii="Segoe UI" w:eastAsia="Times New Roman" w:hAnsi="Segoe UI" w:cs="Segoe UI"/>
                 <w:color w:val="0D0D0D"/>
@@ -4146,18 +4109,8 @@
                 <w:szCs w:val="24"/>
                 <w:lang w:eastAsia="en-NL"/>
               </w:rPr>
-              <w:t>364.0</w:t>
-            </w:r>
-          </w:p>
-        </w:tc>
-        <w:tc>
-          <w:tcPr>
-            <w:tcW w:w="0" w:type="auto"/>
-            <w:hideMark/>
-          </w:tcPr>
-          <w:p>
-            <w:pPr>
-              <w:spacing w:after="0" w:line="240" w:lineRule="auto"/>
+            </w:pPr>
+            <w:r>
               <w:rPr>
                 <w:rFonts w:ascii="Segoe UI" w:eastAsia="Times New Roman" w:hAnsi="Segoe UI" w:cs="Segoe UI"/>
                 <w:color w:val="0D0D0D"/>
@@ -4165,8 +4118,17 @@
                 <w:szCs w:val="24"/>
                 <w:lang w:eastAsia="en-NL"/>
               </w:rPr>
-            </w:pPr>
-            <w:r>
+              <w:t>286.0</w:t>
+            </w:r>
+          </w:p>
+        </w:tc>
+        <w:tc>
+          <w:tcPr>
+            <w:tcW w:w="0" w:type="auto"/>
+            <w:hideMark/>
+          </w:tcPr>
+          <w:p>
+            <w:pPr>
               <w:rPr>
                 <w:rFonts w:ascii="Segoe UI" w:eastAsia="Times New Roman" w:hAnsi="Segoe UI" w:cs="Segoe UI"/>
                 <w:color w:val="0D0D0D"/>
@@ -4174,18 +4136,8 @@
                 <w:szCs w:val="24"/>
                 <w:lang w:eastAsia="en-NL"/>
               </w:rPr>
-              <w:t>3.41e-05</w:t>
-            </w:r>
-          </w:p>
-        </w:tc>
-        <w:tc>
-          <w:tcPr>
-            <w:tcW w:w="1363" w:type="dxa"/>
-            <w:hideMark/>
-          </w:tcPr>
-          <w:p>
-            <w:pPr>
-              <w:spacing w:after="0" w:line="240" w:lineRule="auto"/>
+            </w:pPr>
+            <w:r>
               <w:rPr>
                 <w:rFonts w:ascii="Segoe UI" w:eastAsia="Times New Roman" w:hAnsi="Segoe UI" w:cs="Segoe UI"/>
                 <w:color w:val="0D0D0D"/>
@@ -4193,7 +4145,8 @@
                 <w:szCs w:val="24"/>
                 <w:lang w:eastAsia="en-NL"/>
               </w:rPr>
-            </w:pPr>
+              <w:t>0.0207</w:t>
+            </w:r>
             <w:r>
               <w:rPr>
                 <w:rFonts w:ascii="Segoe UI" w:eastAsia="Times New Roman" w:hAnsi="Segoe UI" w:cs="Segoe UI"/>
@@ -4202,7 +4155,7 @@
                 <w:szCs w:val="24"/>
                 <w:lang w:eastAsia="en-NL"/>
               </w:rPr>
-              <w:t>Yes</w:t>
+              <w:t>34</w:t>
             </w:r>
           </w:p>
         </w:tc>
@@ -4215,7 +4168,6 @@
           </w:tcPr>
           <w:p>
             <w:pPr>
-              <w:spacing w:after="0" w:line="240" w:lineRule="auto"/>
               <w:rPr>
                 <w:rFonts w:ascii="Segoe UI" w:eastAsia="Times New Roman" w:hAnsi="Segoe UI" w:cs="Segoe UI"/>
                 <w:color w:val="0D0D0D"/>
@@ -4232,7 +4184,7 @@
                 <w:szCs w:val="24"/>
                 <w:lang w:eastAsia="en-NL"/>
               </w:rPr>
-              <w:t>Peak Signal-to-Noise Ratio</w:t>
+              <w:t>Structural Similarity Index</w:t>
             </w:r>
           </w:p>
         </w:tc>
@@ -4243,7 +4195,6 @@
           </w:tcPr>
           <w:p>
             <w:pPr>
-              <w:spacing w:after="0" w:line="240" w:lineRule="auto"/>
               <w:rPr>
                 <w:rFonts w:ascii="Segoe UI" w:eastAsia="Times New Roman" w:hAnsi="Segoe UI" w:cs="Segoe UI"/>
                 <w:color w:val="0D0D0D"/>
@@ -4260,7 +4211,7 @@
                 <w:szCs w:val="24"/>
                 <w:lang w:eastAsia="en-NL"/>
               </w:rPr>
-              <w:t>286.0</w:t>
+              <w:t>42.0</w:t>
             </w:r>
           </w:p>
         </w:tc>
@@ -4271,7 +4222,6 @@
           </w:tcPr>
           <w:p>
             <w:pPr>
-              <w:spacing w:after="0" w:line="240" w:lineRule="auto"/>
               <w:rPr>
                 <w:rFonts w:ascii="Segoe UI" w:eastAsia="Times New Roman" w:hAnsi="Segoe UI" w:cs="Segoe UI"/>
                 <w:color w:val="0D0D0D"/>
@@ -4288,18 +4238,9 @@
                 <w:szCs w:val="24"/>
                 <w:lang w:eastAsia="en-NL"/>
               </w:rPr>
-              <w:t>0.024190</w:t>
-            </w:r>
-          </w:p>
-        </w:tc>
-        <w:tc>
-          <w:tcPr>
-            <w:tcW w:w="1363" w:type="dxa"/>
-            <w:hideMark/>
-          </w:tcPr>
-          <w:p>
-            <w:pPr>
-              <w:spacing w:after="0" w:line="240" w:lineRule="auto"/>
+              <w:t>0.0000</w:t>
+            </w:r>
+            <w:r>
               <w:rPr>
                 <w:rFonts w:ascii="Segoe UI" w:eastAsia="Times New Roman" w:hAnsi="Segoe UI" w:cs="Segoe UI"/>
                 <w:color w:val="0D0D0D"/>
@@ -4307,181 +4248,7 @@
                 <w:szCs w:val="24"/>
                 <w:lang w:eastAsia="en-NL"/>
               </w:rPr>
-            </w:pPr>
-            <w:r>
-              <w:rPr>
-                <w:rFonts w:ascii="Segoe UI" w:eastAsia="Times New Roman" w:hAnsi="Segoe UI" w:cs="Segoe UI"/>
-                <w:color w:val="0D0D0D"/>
-                <w:sz w:val="24"/>
-                <w:szCs w:val="24"/>
-                <w:lang w:eastAsia="en-NL"/>
-              </w:rPr>
-              <w:t>Yes</w:t>
-            </w:r>
-          </w:p>
-        </w:tc>
-      </w:tr>
-      <w:tr>
-        <w:tc>
-          <w:tcPr>
-            <w:tcW w:w="0" w:type="auto"/>
-            <w:hideMark/>
-          </w:tcPr>
-          <w:p>
-            <w:pPr>
-              <w:spacing w:after="0" w:line="240" w:lineRule="auto"/>
-              <w:rPr>
-                <w:rFonts w:ascii="Segoe UI" w:eastAsia="Times New Roman" w:hAnsi="Segoe UI" w:cs="Segoe UI"/>
-                <w:color w:val="0D0D0D"/>
-                <w:sz w:val="24"/>
-                <w:szCs w:val="24"/>
-                <w:lang w:eastAsia="en-NL"/>
-              </w:rPr>
-            </w:pPr>
-            <w:r>
-              <w:rPr>
-                <w:rFonts w:ascii="Segoe UI" w:eastAsia="Times New Roman" w:hAnsi="Segoe UI" w:cs="Segoe UI"/>
-                <w:color w:val="0D0D0D"/>
-                <w:sz w:val="24"/>
-                <w:szCs w:val="24"/>
-                <w:lang w:eastAsia="en-NL"/>
-              </w:rPr>
-              <w:t>Structural Similarity Index</w:t>
-            </w:r>
-          </w:p>
-        </w:tc>
-        <w:tc>
-          <w:tcPr>
-            <w:tcW w:w="0" w:type="auto"/>
-            <w:hideMark/>
-          </w:tcPr>
-          <w:p>
-            <w:pPr>
-              <w:spacing w:after="0" w:line="240" w:lineRule="auto"/>
-              <w:rPr>
-                <w:rFonts w:ascii="Segoe UI" w:eastAsia="Times New Roman" w:hAnsi="Segoe UI" w:cs="Segoe UI"/>
-                <w:color w:val="0D0D0D"/>
-                <w:sz w:val="24"/>
-                <w:szCs w:val="24"/>
-                <w:lang w:eastAsia="en-NL"/>
-              </w:rPr>
-            </w:pPr>
-            <w:r>
-              <w:rPr>
-                <w:rFonts w:ascii="Segoe UI" w:eastAsia="Times New Roman" w:hAnsi="Segoe UI" w:cs="Segoe UI"/>
-                <w:color w:val="0D0D0D"/>
-                <w:sz w:val="24"/>
-                <w:szCs w:val="24"/>
-                <w:lang w:eastAsia="en-NL"/>
-              </w:rPr>
-              <w:t>42.0</w:t>
-            </w:r>
-          </w:p>
-        </w:tc>
-        <w:tc>
-          <w:tcPr>
-            <w:tcW w:w="0" w:type="auto"/>
-            <w:hideMark/>
-          </w:tcPr>
-          <w:p>
-            <w:pPr>
-              <w:spacing w:after="0" w:line="240" w:lineRule="auto"/>
-              <w:rPr>
-                <w:rFonts w:ascii="Segoe UI" w:eastAsia="Times New Roman" w:hAnsi="Segoe UI" w:cs="Segoe UI"/>
-                <w:color w:val="0D0D0D"/>
-                <w:sz w:val="24"/>
-                <w:szCs w:val="24"/>
-                <w:lang w:eastAsia="en-NL"/>
-              </w:rPr>
-            </w:pPr>
-            <w:r>
-              <w:rPr>
-                <w:rFonts w:ascii="Segoe UI" w:eastAsia="Times New Roman" w:hAnsi="Segoe UI" w:cs="Segoe UI"/>
-                <w:color w:val="0D0D0D"/>
-                <w:sz w:val="24"/>
-                <w:szCs w:val="24"/>
-                <w:lang w:eastAsia="en-NL"/>
-              </w:rPr>
-              <w:t>4.03e-05</w:t>
-            </w:r>
-          </w:p>
-        </w:tc>
-        <w:tc>
-          <w:tcPr>
-            <w:tcW w:w="1363" w:type="dxa"/>
-            <w:hideMark/>
-          </w:tcPr>
-          <w:p>
-            <w:pPr>
-              <w:spacing w:after="0" w:line="240" w:lineRule="auto"/>
-              <w:rPr>
-                <w:rFonts w:ascii="Segoe UI" w:eastAsia="Times New Roman" w:hAnsi="Segoe UI" w:cs="Segoe UI"/>
-                <w:color w:val="0D0D0D"/>
-                <w:sz w:val="24"/>
-                <w:szCs w:val="24"/>
-                <w:lang w:eastAsia="en-NL"/>
-              </w:rPr>
-            </w:pPr>
-            <w:r>
-              <w:rPr>
-                <w:rFonts w:ascii="Segoe UI" w:eastAsia="Times New Roman" w:hAnsi="Segoe UI" w:cs="Segoe UI"/>
-                <w:color w:val="0D0D0D"/>
-                <w:sz w:val="24"/>
-                <w:szCs w:val="24"/>
-                <w:lang w:eastAsia="en-NL"/>
-              </w:rPr>
-              <w:t>Yes</w:t>
-            </w:r>
-          </w:p>
-        </w:tc>
-      </w:tr>
-      <w:tr>
-        <w:tc>
-          <w:tcPr>
-            <w:tcW w:w="8642" w:type="dxa"/>
-            <w:gridSpan w:val="4"/>
-          </w:tcPr>
-          <w:p>
-            <w:pPr>
-              <w:spacing w:after="0" w:line="240" w:lineRule="auto"/>
-              <w:rPr>
-                <w:rFonts w:ascii="Segoe UI" w:eastAsia="Times New Roman" w:hAnsi="Segoe UI" w:cs="Segoe UI"/>
-                <w:color w:val="0D0D0D"/>
-                <w:sz w:val="18"/>
-                <w:szCs w:val="18"/>
-                <w:lang w:eastAsia="en-NL"/>
-              </w:rPr>
-            </w:pPr>
-            <w:r>
-              <w:rPr>
-                <w:rFonts w:ascii="Segoe UI" w:eastAsia="Times New Roman" w:hAnsi="Segoe UI" w:cs="Segoe UI"/>
-                <w:color w:val="0D0D0D"/>
-                <w:sz w:val="18"/>
-                <w:szCs w:val="18"/>
-                <w:lang w:eastAsia="en-NL"/>
-              </w:rPr>
-              <w:t>Rejected "Yes" means the null hypothesis (that there is no difference between the ADCM and IMCM datasets for the given metric) is rejected, indicating statistically significant differences.</w:t>
-            </w:r>
-          </w:p>
-          <w:p>
-            <w:pPr>
-              <w:rPr>
-                <w:rFonts w:ascii="Segoe UI" w:eastAsia="Times New Roman" w:hAnsi="Segoe UI" w:cs="Segoe UI"/>
-                <w:color w:val="0D0D0D"/>
-                <w:sz w:val="18"/>
-                <w:szCs w:val="18"/>
-                <w:lang w:eastAsia="en-NL"/>
-              </w:rPr>
-            </w:pPr>
-            <w:r>
-              <w:rPr>
-                <w:rFonts w:ascii="Segoe UI" w:eastAsia="Times New Roman" w:hAnsi="Segoe UI" w:cs="Segoe UI"/>
-                <w:color w:val="0D0D0D"/>
-                <w:sz w:val="18"/>
-                <w:szCs w:val="18"/>
-                <w:lang w:eastAsia="en-NL"/>
-              </w:rPr>
-              <w:t>Rejected "No" means the null hypothesis is not rejected, suggesting no significant difference for that metric based on the adjusted p-value.</w:t>
+              <w:t>20</w:t>
             </w:r>
           </w:p>
         </w:tc>
@@ -4490,7 +4257,7 @@
     <w:p/>
     <w:p>
       <w:r>
-        <w:t>The results from the Wilcoxon test with FDR correction show that there are statistically significant differences between the ADCM and IMCM datasets for most of the image-derived metrics, except for the "Relative Error (SUV%)" where the corrected p-value does not indicate a statistically significant difference.</w:t>
+        <w:t>The results from the Wilcoxon test show that there are statistically significant differences between the ADCM and IMCM datasets for most of the image-derived metrics, except for the "Relative Error (SUV%)" where the corrected p-value does not indicate a statistically significant difference.</w:t>
       </w:r>
     </w:p>
     <w:p>
@@ -4541,10 +4308,7 @@
         <w:fldChar w:fldCharType="end"/>
       </w:r>
       <w:r>
-        <w:t xml:space="preserve">: </w:t>
-      </w:r>
-      <w:r>
-        <w:t>Summary statistics of quantitative parameters for different approaches on cross tracer (FDG dataset)</w:t>
+        <w:t>: Summary statistics of quantitative parameters for different approaches on cross tracer (FDG dataset)</w:t>
       </w:r>
     </w:p>
     <w:tbl>
@@ -5589,7 +5353,6 @@
         <w:keepNext/>
       </w:pPr>
       <w:r>
-        <w:lastRenderedPageBreak/>
         <w:t xml:space="preserve">Table </w:t>
       </w:r>
       <w:r>
@@ -5611,10 +5374,7 @@
         <w:fldChar w:fldCharType="end"/>
       </w:r>
       <w:r>
-        <w:t xml:space="preserve">: </w:t>
-      </w:r>
-      <w:r>
-        <w:t>Summary statistics of quantitative parameters for different centers tuned for each radiotracer separately (TL-MC) and tested on all test sets (centers 1-7).</w:t>
+        <w:t>: Summary statistics of quantitative parameters for different centers tuned for each radiotracer separately (TL-MC) and tested on all test sets (centers 1-7).</w:t>
       </w:r>
     </w:p>
     <w:tbl>
@@ -6496,6 +6256,7 @@
                 <w:b/>
                 <w:bCs/>
               </w:rPr>
+              <w:lastRenderedPageBreak/>
               <w:t>ARE</w:t>
             </w:r>
           </w:p>
@@ -8470,58 +8231,7 @@
               </w:rPr>
             </w:pPr>
             <w:r>
-              <w:t>C</w:t>
-            </w:r>
-            <w:r>
-              <w:t xml:space="preserve">olumn </w:t>
-            </w:r>
-            <w:r>
-              <w:t>“Centre</w:t>
-            </w:r>
-            <w:r>
-              <w:t xml:space="preserve"> 1-4</w:t>
-            </w:r>
-            <w:r>
-              <w:t>”</w:t>
-            </w:r>
-            <w:r>
-              <w:t xml:space="preserve"> represents the results of testing on the whole test set when training is performed on </w:t>
-            </w:r>
-            <w:r>
-              <w:t>centre</w:t>
-            </w:r>
-            <w:r>
-              <w:t xml:space="preserve"> 1 to 4 data set. </w:t>
-            </w:r>
-            <w:r>
-              <w:t>“Centre</w:t>
-            </w:r>
-            <w:r>
-              <w:t xml:space="preserve"> 5</w:t>
-            </w:r>
-            <w:r>
-              <w:t>”</w:t>
-            </w:r>
-            <w:r>
-              <w:t xml:space="preserve"> </w:t>
-            </w:r>
-            <w:r>
-              <w:t>represents</w:t>
-            </w:r>
-            <w:r>
-              <w:t xml:space="preserve"> as external </w:t>
-            </w:r>
-            <w:r>
-              <w:t>centre</w:t>
-            </w:r>
-            <w:r>
-              <w:t xml:space="preserve"> with same radiotracer and </w:t>
-            </w:r>
-            <w:r>
-              <w:t>Centre</w:t>
-            </w:r>
-            <w:r>
-              <w:t xml:space="preserve"> 6 &amp; 7 test sets represent the results of tuned models, in which training and testing are performed for different radiotracer (whole 20% of the clean dataset).</w:t>
+              <w:t>Column “Centre 1-4” represents the results of testing on the whole test set when training is performed on centre 1 to 4 data set. “Centre 5” represents as external centre with same radiotracer and Centre 6 &amp; 7 test sets represent the results of tuned models, in which training and testing are performed for different radiotracer (whole 20% of the clean dataset).</w:t>
             </w:r>
           </w:p>
         </w:tc>

</xml_diff>